<commit_message>
Fixes docx and pdf formatting
</commit_message>
<xml_diff>
--- a/static/resume/spencer_gibb_resume.docx
+++ b/static/resume/spencer_gibb_resume.docx
@@ -28,7 +28,7 @@
       <w:tblPr>
         <w:tblW w:w="10799" w:type="dxa"/>
         <w:jc w:val="left"/>
-        <w:tblInd w:w="216" w:type="dxa"/>
+        <w:tblInd w:w="324" w:type="dxa"/>
         <w:tblBorders>
           <w:top w:val="single" w:color="ffffff" w:sz="8" w:space="0" w:shadow="0" w:frame="0"/>
           <w:left w:val="single" w:color="ffffff" w:sz="8" w:space="0" w:shadow="0" w:frame="0"/>
@@ -51,7 +51,7 @@
           <w:shd w:val="clear" w:color="auto" w:fill="ced7e7"/>
         </w:tblPrEx>
         <w:trPr>
-          <w:trHeight w:val="435" w:hRule="atLeast"/>
+          <w:trHeight w:val="485" w:hRule="atLeast"/>
         </w:trPr>
         <w:tc>
           <w:tcPr>
@@ -162,7 +162,7 @@
           <w:shd w:val="clear" w:color="auto" w:fill="ced7e7"/>
         </w:tblPrEx>
         <w:trPr>
-          <w:trHeight w:val="1332" w:hRule="atLeast"/>
+          <w:trHeight w:val="1342" w:hRule="atLeast"/>
         </w:trPr>
         <w:tc>
           <w:tcPr>
@@ -547,21 +547,9 @@
     <w:p>
       <w:pPr>
         <w:pStyle w:val="Body A"/>
-        <w:ind w:left="108" w:hanging="108"/>
-        <w:rPr>
-          <w:rStyle w:val="None"/>
-          <w:sz w:val="22"/>
-          <w:szCs w:val="22"/>
-        </w:rPr>
-      </w:pPr>
-    </w:p>
-    <w:p>
-      <w:pPr>
-        <w:pStyle w:val="Body A"/>
+        <w:ind w:left="216" w:hanging="216"/>
         <w:rPr>
           <w:rStyle w:val="Internet Link"/>
-          <w:sz w:val="22"/>
-          <w:szCs w:val="22"/>
         </w:rPr>
       </w:pPr>
     </w:p>
@@ -606,7 +594,7 @@
       <w:pPr>
         <w:pStyle w:val="Body A"/>
         <w:rPr>
-          <w:rStyle w:val="None"/>
+          <w:rStyle w:val="Internet Link"/>
           <w:sz w:val="12"/>
           <w:szCs w:val="12"/>
         </w:rPr>
@@ -715,101 +703,6 @@
           <w:lang w:val="en-US"/>
         </w:rPr>
         <w:t>Present</w:t>
-      </w:r>
-    </w:p>
-    <w:p>
-      <w:pPr>
-        <w:pStyle w:val="Body A"/>
-        <w:numPr>
-          <w:ilvl w:val="0"/>
-          <w:numId w:val="5"/>
-        </w:numPr>
-        <w:rPr>
-          <w:lang w:val="it-IT"/>
-        </w:rPr>
-      </w:pPr>
-      <w:r>
-        <w:rPr>
-          <w:rStyle w:val="None"/>
-          <w:rtl w:val="0"/>
-          <w:lang w:val="it-IT"/>
-        </w:rPr>
-        <w:t>Co-</w:t>
-      </w:r>
-      <w:r>
-        <w:rPr>
-          <w:rStyle w:val="None"/>
-          <w:rtl w:val="0"/>
-          <w:lang w:val="en-US"/>
-        </w:rPr>
-        <w:t xml:space="preserve">founder and lead of Spring Cloud: https://github.com/spring-cloud </w:t>
-      </w:r>
-    </w:p>
-    <w:p>
-      <w:pPr>
-        <w:pStyle w:val="Body A"/>
-        <w:tabs>
-          <w:tab w:val="left" w:pos="720"/>
-        </w:tabs>
-        <w:ind w:left="720" w:firstLine="0"/>
-      </w:pPr>
-    </w:p>
-    <w:p>
-      <w:pPr>
-        <w:pStyle w:val="Body A"/>
-        <w:rPr>
-          <w:rStyle w:val="None"/>
-          <w:i w:val="1"/>
-          <w:iCs w:val="1"/>
-        </w:rPr>
-      </w:pPr>
-      <w:r>
-        <w:rPr>
-          <w:rStyle w:val="None"/>
-          <w:b w:val="1"/>
-          <w:bCs w:val="1"/>
-          <w:rtl w:val="0"/>
-          <w:lang w:val="de-DE"/>
-        </w:rPr>
-        <w:t>PRINCIPAL ENGINEER</w:t>
-      </w:r>
-      <w:r>
-        <w:rPr>
-          <w:rStyle w:val="None"/>
-          <w:rtl w:val="0"/>
-          <w:lang w:val="it-IT"/>
-        </w:rPr>
-        <w:t xml:space="preserve">, Domo, American Fork UT, </w:t>
-      </w:r>
-      <w:r>
-        <w:rPr>
-          <w:rStyle w:val="None"/>
-          <w:i w:val="1"/>
-          <w:iCs w:val="1"/>
-          <w:rtl w:val="0"/>
-          <w:lang w:val="en-US"/>
-        </w:rPr>
-        <w:t xml:space="preserve">May 2013 </w:t>
-      </w:r>
-      <w:r>
-        <w:rPr>
-          <w:rStyle w:val="None"/>
-          <w:i w:val="1"/>
-          <w:iCs w:val="1"/>
-          <w:rtl w:val="0"/>
-          <w:lang w:val="it-IT"/>
-        </w:rPr>
-        <w:t xml:space="preserve">– </w:t>
-      </w:r>
-      <w:r>
-        <w:rPr>
-          <w:rStyle w:val="None"/>
-          <w:i w:val="1"/>
-          <w:iCs w:val="1"/>
-          <w:rtl w:val="0"/>
-          <w:lang w:val="it-IT"/>
-        </w:rPr>
-        <w:t>Jun 2014</w:t>
       </w:r>
     </w:p>
     <w:p>
@@ -824,27 +717,43 @@
         <w:jc w:val="left"/>
         <w:rPr>
           <w:rtl w:val="0"/>
-          <w:lang w:val="en-US"/>
-        </w:rPr>
-      </w:pPr>
-      <w:r>
-        <w:rPr>
-          <w:rStyle w:val="None"/>
-          <w:rtl w:val="0"/>
-          <w:lang w:val="en-US"/>
-        </w:rPr>
-        <w:t>Dropwizard, AWS, MySQL, Java, Spring</w:t>
+          <w:lang w:val="it-IT"/>
+        </w:rPr>
+      </w:pPr>
+      <w:r>
+        <w:rPr>
+          <w:rStyle w:val="None"/>
+          <w:rtl w:val="0"/>
+          <w:lang w:val="it-IT"/>
+        </w:rPr>
+        <w:t>Co-</w:t>
+      </w:r>
+      <w:r>
+        <w:rPr>
+          <w:rStyle w:val="None"/>
+          <w:rtl w:val="0"/>
+          <w:lang w:val="en-US"/>
+        </w:rPr>
+        <w:t xml:space="preserve">founder and lead of Spring Cloud: https://github.com/spring-cloud </w:t>
       </w:r>
     </w:p>
     <w:p>
       <w:pPr>
         <w:pStyle w:val="Body A"/>
+        <w:tabs>
+          <w:tab w:val="left" w:pos="720"/>
+        </w:tabs>
         <w:ind w:left="720" w:firstLine="0"/>
       </w:pPr>
     </w:p>
     <w:p>
       <w:pPr>
         <w:pStyle w:val="Body A"/>
+        <w:rPr>
+          <w:rStyle w:val="None"/>
+          <w:i w:val="1"/>
+          <w:iCs w:val="1"/>
+        </w:rPr>
       </w:pPr>
       <w:r>
         <w:rPr>
@@ -860,9 +769,9 @@
         <w:rPr>
           <w:rStyle w:val="None"/>
           <w:rtl w:val="0"/>
-          <w:lang w:val="en-US"/>
-        </w:rPr>
-        <w:t xml:space="preserve">, FamilySearch, Salt Lake City UT, </w:t>
+          <w:lang w:val="it-IT"/>
+        </w:rPr>
+        <w:t xml:space="preserve">, Domo, American Fork UT, </w:t>
       </w:r>
       <w:r>
         <w:rPr>
@@ -870,9 +779,9 @@
           <w:i w:val="1"/>
           <w:iCs w:val="1"/>
           <w:rtl w:val="0"/>
-          <w:lang w:val="it-IT"/>
-        </w:rPr>
-        <w:t xml:space="preserve">Feb 2013 </w:t>
+          <w:lang w:val="en-US"/>
+        </w:rPr>
+        <w:t xml:space="preserve">May 2013 </w:t>
       </w:r>
       <w:r>
         <w:rPr>
@@ -890,88 +799,9 @@
           <w:i w:val="1"/>
           <w:iCs w:val="1"/>
           <w:rtl w:val="0"/>
-          <w:lang w:val="en-US"/>
-        </w:rPr>
-        <w:t>May 2013</w:t>
-      </w:r>
-    </w:p>
-    <w:p>
-      <w:pPr>
-        <w:pStyle w:val="Body A"/>
-        <w:numPr>
-          <w:ilvl w:val="0"/>
-          <w:numId w:val="5"/>
-        </w:numPr>
-        <w:rPr>
           <w:lang w:val="it-IT"/>
         </w:rPr>
-      </w:pPr>
-      <w:r>
-        <w:rPr>
-          <w:rStyle w:val="Internet Link"/>
-          <w:rtl w:val="0"/>
-          <w:lang w:val="it-IT"/>
-        </w:rPr>
-        <w:t>Cassandra, Dropwizard, AWS, MongoDB, json, 800M records</w:t>
-      </w:r>
-    </w:p>
-    <w:p>
-      <w:pPr>
-        <w:pStyle w:val="Body A"/>
-        <w:ind w:left="720" w:firstLine="0"/>
-      </w:pPr>
-    </w:p>
-    <w:p>
-      <w:pPr>
-        <w:pStyle w:val="Body A"/>
-      </w:pPr>
-      <w:r>
-        <w:rPr>
-          <w:rStyle w:val="None"/>
-          <w:b w:val="1"/>
-          <w:bCs w:val="1"/>
-          <w:rtl w:val="0"/>
-          <w:lang w:val="de-DE"/>
-        </w:rPr>
-        <w:t>ARCHITECT/PRINCIPAL ENGINEER</w:t>
-      </w:r>
-      <w:r>
-        <w:rPr>
-          <w:rStyle w:val="None"/>
-          <w:rtl w:val="0"/>
-          <w:lang w:val="en-US"/>
-        </w:rPr>
-        <w:t xml:space="preserve">, LDS Church, Salt Lake City UT, </w:t>
-      </w:r>
-      <w:r>
-        <w:rPr>
-          <w:rStyle w:val="None"/>
-          <w:i w:val="1"/>
-          <w:iCs w:val="1"/>
-          <w:rtl w:val="0"/>
-          <w:lang w:val="it-IT"/>
-        </w:rPr>
-        <w:t xml:space="preserve">Nov 2010 </w:t>
-      </w:r>
-      <w:r>
-        <w:rPr>
-          <w:rStyle w:val="None"/>
-          <w:i w:val="1"/>
-          <w:iCs w:val="1"/>
-          <w:rtl w:val="0"/>
-          <w:lang w:val="it-IT"/>
-        </w:rPr>
-        <w:t xml:space="preserve">– </w:t>
-      </w:r>
-      <w:r>
-        <w:rPr>
-          <w:rStyle w:val="None"/>
-          <w:i w:val="1"/>
-          <w:iCs w:val="1"/>
-          <w:rtl w:val="0"/>
-          <w:lang w:val="it-IT"/>
-        </w:rPr>
-        <w:t>Jan 2013</w:t>
+        <w:t>Jun 2014</w:t>
       </w:r>
     </w:p>
     <w:p>
@@ -986,16 +816,45 @@
         <w:jc w:val="left"/>
         <w:rPr>
           <w:rtl w:val="0"/>
-          <w:lang w:val="nl-NL"/>
-        </w:rPr>
-      </w:pPr>
-      <w:r>
-        <w:rPr>
-          <w:rStyle w:val="None"/>
-          <w:rtl w:val="0"/>
-          <w:lang w:val="nl-NL"/>
-        </w:rPr>
-        <w:t xml:space="preserve">Developer on Leader Portal (nodejs, Javascript, Riak), </w:t>
+          <w:lang w:val="en-US"/>
+        </w:rPr>
+      </w:pPr>
+      <w:r>
+        <w:rPr>
+          <w:rStyle w:val="None"/>
+          <w:rtl w:val="0"/>
+          <w:lang w:val="en-US"/>
+        </w:rPr>
+        <w:t>Dropwizard, AWS, MySQL, Java, Spring</w:t>
+      </w:r>
+    </w:p>
+    <w:p>
+      <w:pPr>
+        <w:pStyle w:val="Body A"/>
+        <w:ind w:left="720" w:firstLine="0"/>
+      </w:pPr>
+    </w:p>
+    <w:p>
+      <w:pPr>
+        <w:pStyle w:val="Body A"/>
+      </w:pPr>
+      <w:r>
+        <w:rPr>
+          <w:rStyle w:val="None"/>
+          <w:b w:val="1"/>
+          <w:bCs w:val="1"/>
+          <w:rtl w:val="0"/>
+          <w:lang w:val="de-DE"/>
+        </w:rPr>
+        <w:t>PRINCIPAL ENGINEER</w:t>
+      </w:r>
+      <w:r>
+        <w:rPr>
+          <w:rStyle w:val="None"/>
+          <w:rtl w:val="0"/>
+          <w:lang w:val="en-US"/>
+        </w:rPr>
+        <w:t xml:space="preserve">, FamilySearch, Salt Lake City UT, </w:t>
       </w:r>
       <w:r>
         <w:rPr>
@@ -1005,7 +864,7 @@
           <w:rtl w:val="0"/>
           <w:lang w:val="it-IT"/>
         </w:rPr>
-        <w:t xml:space="preserve">9/2012 </w:t>
+        <w:t xml:space="preserve">Feb 2013 </w:t>
       </w:r>
       <w:r>
         <w:rPr>
@@ -1023,9 +882,9 @@
           <w:i w:val="1"/>
           <w:iCs w:val="1"/>
           <w:rtl w:val="0"/>
-          <w:lang w:val="it-IT"/>
-        </w:rPr>
-        <w:t>Jan 2013</w:t>
+          <w:lang w:val="en-US"/>
+        </w:rPr>
+        <w:t>May 2013</w:t>
       </w:r>
     </w:p>
     <w:p>
@@ -1040,16 +899,45 @@
         <w:jc w:val="left"/>
         <w:rPr>
           <w:rtl w:val="0"/>
-          <w:lang w:val="en-US"/>
-        </w:rPr>
-      </w:pPr>
-      <w:r>
-        <w:rPr>
-          <w:rStyle w:val="None"/>
-          <w:rtl w:val="0"/>
-          <w:lang w:val="en-US"/>
-        </w:rPr>
-        <w:t xml:space="preserve">Team lead on digital catalog application (Java, Spring, MarkLogic), </w:t>
+          <w:lang w:val="it-IT"/>
+        </w:rPr>
+      </w:pPr>
+      <w:r>
+        <w:rPr>
+          <w:rStyle w:val="Internet Link"/>
+          <w:rtl w:val="0"/>
+          <w:lang w:val="it-IT"/>
+        </w:rPr>
+        <w:t>Cassandra, Dropwizard, AWS, MongoDB, json, 800M records</w:t>
+      </w:r>
+    </w:p>
+    <w:p>
+      <w:pPr>
+        <w:pStyle w:val="Body A"/>
+        <w:ind w:left="720" w:firstLine="0"/>
+      </w:pPr>
+    </w:p>
+    <w:p>
+      <w:pPr>
+        <w:pStyle w:val="Body A"/>
+      </w:pPr>
+      <w:r>
+        <w:rPr>
+          <w:rStyle w:val="None"/>
+          <w:b w:val="1"/>
+          <w:bCs w:val="1"/>
+          <w:rtl w:val="0"/>
+          <w:lang w:val="de-DE"/>
+        </w:rPr>
+        <w:t>ARCHITECT/PRINCIPAL ENGINEER</w:t>
+      </w:r>
+      <w:r>
+        <w:rPr>
+          <w:rStyle w:val="None"/>
+          <w:rtl w:val="0"/>
+          <w:lang w:val="en-US"/>
+        </w:rPr>
+        <w:t xml:space="preserve">, LDS Church, Salt Lake City UT, </w:t>
       </w:r>
       <w:r>
         <w:rPr>
@@ -1059,7 +947,7 @@
           <w:rtl w:val="0"/>
           <w:lang w:val="it-IT"/>
         </w:rPr>
-        <w:t xml:space="preserve">9/2011 </w:t>
+        <w:t xml:space="preserve">Nov 2010 </w:t>
       </w:r>
       <w:r>
         <w:rPr>
@@ -1079,7 +967,7 @@
           <w:rtl w:val="0"/>
           <w:lang w:val="it-IT"/>
         </w:rPr>
-        <w:t>8/2012</w:t>
+        <w:t>Jan 2013</w:t>
       </w:r>
     </w:p>
     <w:p>
@@ -1094,6 +982,114 @@
         <w:jc w:val="left"/>
         <w:rPr>
           <w:rtl w:val="0"/>
+          <w:lang w:val="nl-NL"/>
+        </w:rPr>
+      </w:pPr>
+      <w:r>
+        <w:rPr>
+          <w:rStyle w:val="None"/>
+          <w:rtl w:val="0"/>
+          <w:lang w:val="nl-NL"/>
+        </w:rPr>
+        <w:t xml:space="preserve">Developer on Leader Portal (nodejs, Javascript, Riak), </w:t>
+      </w:r>
+      <w:r>
+        <w:rPr>
+          <w:rStyle w:val="None"/>
+          <w:i w:val="1"/>
+          <w:iCs w:val="1"/>
+          <w:rtl w:val="0"/>
+          <w:lang w:val="it-IT"/>
+        </w:rPr>
+        <w:t xml:space="preserve">9/2012 </w:t>
+      </w:r>
+      <w:r>
+        <w:rPr>
+          <w:rStyle w:val="None"/>
+          <w:i w:val="1"/>
+          <w:iCs w:val="1"/>
+          <w:rtl w:val="0"/>
+          <w:lang w:val="it-IT"/>
+        </w:rPr>
+        <w:t xml:space="preserve">– </w:t>
+      </w:r>
+      <w:r>
+        <w:rPr>
+          <w:rStyle w:val="None"/>
+          <w:i w:val="1"/>
+          <w:iCs w:val="1"/>
+          <w:rtl w:val="0"/>
+          <w:lang w:val="it-IT"/>
+        </w:rPr>
+        <w:t>Jan 2013</w:t>
+      </w:r>
+    </w:p>
+    <w:p>
+      <w:pPr>
+        <w:pStyle w:val="Body A"/>
+        <w:numPr>
+          <w:ilvl w:val="0"/>
+          <w:numId w:val="5"/>
+        </w:numPr>
+        <w:bidi w:val="0"/>
+        <w:ind w:right="0"/>
+        <w:jc w:val="left"/>
+        <w:rPr>
+          <w:rtl w:val="0"/>
+          <w:lang w:val="en-US"/>
+        </w:rPr>
+      </w:pPr>
+      <w:r>
+        <w:rPr>
+          <w:rStyle w:val="None"/>
+          <w:rtl w:val="0"/>
+          <w:lang w:val="en-US"/>
+        </w:rPr>
+        <w:t xml:space="preserve">Team lead on digital catalog application (Java, Spring, MarkLogic), </w:t>
+      </w:r>
+      <w:r>
+        <w:rPr>
+          <w:rStyle w:val="None"/>
+          <w:i w:val="1"/>
+          <w:iCs w:val="1"/>
+          <w:rtl w:val="0"/>
+          <w:lang w:val="it-IT"/>
+        </w:rPr>
+        <w:t xml:space="preserve">9/2011 </w:t>
+      </w:r>
+      <w:r>
+        <w:rPr>
+          <w:rStyle w:val="None"/>
+          <w:i w:val="1"/>
+          <w:iCs w:val="1"/>
+          <w:rtl w:val="0"/>
+          <w:lang w:val="it-IT"/>
+        </w:rPr>
+        <w:t xml:space="preserve">– </w:t>
+      </w:r>
+      <w:r>
+        <w:rPr>
+          <w:rStyle w:val="None"/>
+          <w:i w:val="1"/>
+          <w:iCs w:val="1"/>
+          <w:rtl w:val="0"/>
+          <w:lang w:val="it-IT"/>
+        </w:rPr>
+        <w:t>8/2012</w:t>
+      </w:r>
+    </w:p>
+    <w:p>
+      <w:pPr>
+        <w:pStyle w:val="Body A"/>
+        <w:numPr>
+          <w:ilvl w:val="0"/>
+          <w:numId w:val="5"/>
+        </w:numPr>
+        <w:bidi w:val="0"/>
+        <w:ind w:right="0"/>
+        <w:jc w:val="left"/>
+        <w:rPr>
+          <w:rtl w:val="0"/>
           <w:lang w:val="en-US"/>
         </w:rPr>
       </w:pPr>
@@ -1414,7 +1410,7 @@
       <w:pPr>
         <w:pStyle w:val="Body A"/>
         <w:rPr>
-          <w:rStyle w:val="None"/>
+          <w:rStyle w:val="Internet Link"/>
           <w:sz w:val="12"/>
           <w:szCs w:val="12"/>
         </w:rPr>
@@ -1577,7 +1573,7 @@
       <w:pPr>
         <w:pStyle w:val="Body A"/>
         <w:rPr>
-          <w:rStyle w:val="None"/>
+          <w:rStyle w:val="Internet Link"/>
           <w:sz w:val="12"/>
           <w:szCs w:val="12"/>
         </w:rPr>
@@ -1764,7 +1760,7 @@
       <w:pPr>
         <w:pStyle w:val="Body A"/>
         <w:rPr>
-          <w:rStyle w:val="None"/>
+          <w:rStyle w:val="Internet Link"/>
           <w:sz w:val="12"/>
           <w:szCs w:val="12"/>
         </w:rPr>
@@ -1951,7 +1947,7 @@
       <w:pPr>
         <w:pStyle w:val="Body A"/>
         <w:rPr>
-          <w:rStyle w:val="None"/>
+          <w:rStyle w:val="Internet Link"/>
           <w:sz w:val="12"/>
           <w:szCs w:val="12"/>
         </w:rPr>
@@ -2234,7 +2230,7 @@
       <w:pPr>
         <w:pStyle w:val="Body A"/>
         <w:rPr>
-          <w:rStyle w:val="None"/>
+          <w:rStyle w:val="Internet Link"/>
           <w:sz w:val="12"/>
           <w:szCs w:val="12"/>
         </w:rPr>
@@ -2422,12 +2418,12 @@
               <wp:anchor distT="0" distB="0" distL="0" distR="0" simplePos="0" relativeHeight="251660288" behindDoc="0" locked="0" layoutInCell="1" allowOverlap="1">
                 <wp:simplePos x="0" y="0"/>
                 <wp:positionH relativeFrom="column">
-                  <wp:posOffset>26503</wp:posOffset>
+                  <wp:posOffset>31182</wp:posOffset>
                 </wp:positionH>
                 <wp:positionV relativeFrom="line">
-                  <wp:posOffset>-6183</wp:posOffset>
+                  <wp:posOffset>-10862</wp:posOffset>
                 </wp:positionV>
-                <wp:extent cx="6835142" cy="722"/>
+                <wp:extent cx="6835142" cy="723"/>
                 <wp:effectExtent l="0" t="0" r="0" b="0"/>
                 <wp:wrapNone/>
                 <wp:docPr id="1073741826" name="officeArt object" descr="Line 3"/>
@@ -2439,7 +2435,7 @@
                       <wps:spPr>
                         <a:xfrm>
                           <a:off x="0" y="0"/>
-                          <a:ext cx="6835142" cy="722"/>
+                          <a:ext cx="6835142" cy="723"/>
                         </a:xfrm>
                         <a:prstGeom prst="line">
                           <a:avLst/>
@@ -2463,7 +2459,7 @@
           </mc:Choice>
           <mc:Fallback>
             <w:pict>
-              <v:line id="_x0000_s1026" style="visibility:visible;position:absolute;margin-left:2.1pt;margin-top:-0.5pt;width:538.2pt;height:0.1pt;z-index:251660288;mso-position-horizontal:absolute;mso-position-horizontal-relative:text;mso-position-vertical:absolute;mso-position-vertical-relative:line;mso-wrap-distance-left:0.0pt;mso-wrap-distance-top:0.0pt;mso-wrap-distance-right:0.0pt;mso-wrap-distance-bottom:0.0pt;">
+              <v:line id="_x0000_s1026" style="visibility:visible;position:absolute;margin-left:2.5pt;margin-top:-0.9pt;width:538.2pt;height:0.1pt;z-index:251660288;mso-position-horizontal:absolute;mso-position-horizontal-relative:text;mso-position-vertical:absolute;mso-position-vertical-relative:line;mso-wrap-distance-left:0.0pt;mso-wrap-distance-top:0.0pt;mso-wrap-distance-right:0.0pt;mso-wrap-distance-bottom:0.0pt;">
                 <v:fill on="f"/>
                 <v:stroke filltype="solid" color="#3465A4" opacity="100.0%" weight="0.7pt" dashstyle="solid" endcap="flat" joinstyle="round" linestyle="single" startarrow="none" startarrowwidth="medium" startarrowlength="medium" endarrow="none" endarrowwidth="medium" endarrowlength="medium"/>
                 <w10:wrap type="none" side="bothSides" anchorx="text"/>
@@ -2783,7 +2779,7 @@
       <w:tblPr>
         <w:tblW w:w="10799" w:type="dxa"/>
         <w:jc w:val="left"/>
-        <w:tblInd w:w="271" w:type="dxa"/>
+        <w:tblInd w:w="379" w:type="dxa"/>
         <w:tblBorders>
           <w:top w:val="single" w:color="ffffff" w:sz="8" w:space="0" w:shadow="0" w:frame="0"/>
           <w:left w:val="single" w:color="ffffff" w:sz="8" w:space="0" w:shadow="0" w:frame="0"/>
@@ -2804,7 +2800,7 @@
           <w:shd w:val="clear" w:color="auto" w:fill="ced7e7"/>
         </w:tblPrEx>
         <w:trPr>
-          <w:trHeight w:val="1652" w:hRule="atLeast"/>
+          <w:trHeight w:val="1662" w:hRule="atLeast"/>
         </w:trPr>
         <w:tc>
           <w:tcPr>
@@ -3116,6 +3112,12 @@
     <w:p>
       <w:pPr>
         <w:pStyle w:val="Body A"/>
+        <w:ind w:left="271" w:hanging="271"/>
+      </w:pPr>
+    </w:p>
+    <w:p>
+      <w:pPr>
+        <w:pStyle w:val="Body A"/>
         <w:ind w:left="163" w:hanging="163"/>
       </w:pPr>
     </w:p>
@@ -3275,12 +3277,12 @@
               <wp:anchor distT="0" distB="0" distL="0" distR="0" simplePos="0" relativeHeight="251659264" behindDoc="0" locked="0" layoutInCell="1" allowOverlap="1">
                 <wp:simplePos x="0" y="0"/>
                 <wp:positionH relativeFrom="column">
-                  <wp:posOffset>26503</wp:posOffset>
+                  <wp:posOffset>31182</wp:posOffset>
                 </wp:positionH>
                 <wp:positionV relativeFrom="line">
-                  <wp:posOffset>-6183</wp:posOffset>
+                  <wp:posOffset>-10862</wp:posOffset>
                 </wp:positionV>
-                <wp:extent cx="6835142" cy="722"/>
+                <wp:extent cx="6835142" cy="723"/>
                 <wp:effectExtent l="0" t="0" r="0" b="0"/>
                 <wp:wrapNone/>
                 <wp:docPr id="1073741827" name="officeArt object" descr="Line 2"/>
@@ -3292,7 +3294,7 @@
                       <wps:spPr>
                         <a:xfrm>
                           <a:off x="0" y="0"/>
-                          <a:ext cx="6835142" cy="722"/>
+                          <a:ext cx="6835142" cy="723"/>
                         </a:xfrm>
                         <a:prstGeom prst="line">
                           <a:avLst/>
@@ -3316,7 +3318,7 @@
           </mc:Choice>
           <mc:Fallback>
             <w:pict>
-              <v:line id="_x0000_s1027" style="visibility:visible;position:absolute;margin-left:2.1pt;margin-top:-0.5pt;width:538.2pt;height:0.1pt;z-index:251659264;mso-position-horizontal:absolute;mso-position-horizontal-relative:text;mso-position-vertical:absolute;mso-position-vertical-relative:line;mso-wrap-distance-left:0.0pt;mso-wrap-distance-top:0.0pt;mso-wrap-distance-right:0.0pt;mso-wrap-distance-bottom:0.0pt;">
+              <v:line id="_x0000_s1027" style="visibility:visible;position:absolute;margin-left:2.5pt;margin-top:-0.9pt;width:538.2pt;height:0.1pt;z-index:251659264;mso-position-horizontal:absolute;mso-position-horizontal-relative:text;mso-position-vertical:absolute;mso-position-vertical-relative:line;mso-wrap-distance-left:0.0pt;mso-wrap-distance-top:0.0pt;mso-wrap-distance-right:0.0pt;mso-wrap-distance-bottom:0.0pt;">
                 <v:fill on="f"/>
                 <v:stroke filltype="solid" color="#3465A4" opacity="100.0%" weight="0.7pt" dashstyle="solid" endcap="flat" joinstyle="round" linestyle="single" startarrow="none" startarrowwidth="medium" startarrowlength="medium" endarrow="none" endarrowwidth="medium" endarrowlength="medium"/>
                 <w10:wrap type="none" side="bothSides" anchorx="text"/>

</xml_diff>